<commit_message>
added a bit of text to Technical document and changed delays in M2 to sync em
</commit_message>
<xml_diff>
--- a/Documents/Minions_Technical_Document_RobotMakers.docx
+++ b/Documents/Minions_Technical_Document_RobotMakers.docx
@@ -73,7 +73,7 @@
                     <pic:cNvPicPr/>
                   </pic:nvPicPr>
                   <pic:blipFill>
-                    <a:blip r:embed="rId5" cstate="print">
+                    <a:blip r:embed="rId6" cstate="print">
                       <a:extLst>
                         <a:ext uri="{28A0092B-C50C-407E-A947-70E740481C1C}">
                           <a14:useLocalDpi xmlns:a14="http://schemas.microsoft.com/office/drawing/2010/main" val="0"/>
@@ -178,7 +178,7 @@
                     </pic:cNvPicPr>
                   </pic:nvPicPr>
                   <pic:blipFill>
-                    <a:blip r:embed="rId6" cstate="print">
+                    <a:blip r:embed="rId7" cstate="print">
                       <a:extLst>
                         <a:ext uri="{28A0092B-C50C-407E-A947-70E740481C1C}">
                           <a14:useLocalDpi xmlns:a14="http://schemas.microsoft.com/office/drawing/2010/main" val="0"/>
@@ -1609,6 +1609,69 @@
         </w:rPr>
         <w:t xml:space="preserve"> communication with the Bluetooth module that activates the second robot as soon as the first robot is activated. Not only that but it also allows the robots to sync up throughout the dance.</w:t>
       </w:r>
+      <w:r>
+        <w:rPr>
+          <w:rFonts w:ascii="Calibri" w:eastAsia="Times New Roman" w:hAnsi="Calibri" w:cs="Calibri"/>
+          <w:lang w:val="en-US" w:eastAsia="en-AU"/>
+        </w:rPr>
+        <w:t xml:space="preserve"> The ultrasonic </w:t>
+      </w:r>
+      <w:r>
+        <w:rPr>
+          <w:rFonts w:ascii="Calibri" w:eastAsia="Times New Roman" w:hAnsi="Calibri" w:cs="Calibri"/>
+          <w:lang w:val="en-US" w:eastAsia="en-AU"/>
+        </w:rPr>
+        <w:t>is also</w:t>
+      </w:r>
+      <w:r>
+        <w:rPr>
+          <w:rFonts w:ascii="Calibri" w:eastAsia="Times New Roman" w:hAnsi="Calibri" w:cs="Calibri"/>
+          <w:lang w:val="en-US" w:eastAsia="en-AU"/>
+        </w:rPr>
+        <w:t xml:space="preserve"> used for</w:t>
+      </w:r>
+      <w:r>
+        <w:rPr>
+          <w:rFonts w:ascii="Calibri" w:eastAsia="Times New Roman" w:hAnsi="Calibri" w:cs="Calibri"/>
+          <w:lang w:val="en-US" w:eastAsia="en-AU"/>
+        </w:rPr>
+        <w:t xml:space="preserve"> robot to robot communication</w:t>
+      </w:r>
+      <w:r>
+        <w:rPr>
+          <w:rFonts w:ascii="Calibri" w:eastAsia="Times New Roman" w:hAnsi="Calibri" w:cs="Calibri"/>
+          <w:lang w:val="en-US" w:eastAsia="en-AU"/>
+        </w:rPr>
+        <w:t xml:space="preserve"> as it will </w:t>
+      </w:r>
+      <w:r>
+        <w:rPr>
+          <w:rFonts w:ascii="Calibri" w:eastAsia="Times New Roman" w:hAnsi="Calibri" w:cs="Calibri"/>
+          <w:lang w:val="en-US" w:eastAsia="en-AU"/>
+        </w:rPr>
+        <w:t xml:space="preserve">check if they are going to crash and </w:t>
+      </w:r>
+      <w:r>
+        <w:rPr>
+          <w:rFonts w:ascii="Calibri" w:eastAsia="Times New Roman" w:hAnsi="Calibri" w:cs="Calibri"/>
+          <w:lang w:val="en-US" w:eastAsia="en-AU"/>
+        </w:rPr>
+        <w:t xml:space="preserve">stop them from </w:t>
+      </w:r>
+      <w:r>
+        <w:rPr>
+          <w:rFonts w:ascii="Calibri" w:eastAsia="Times New Roman" w:hAnsi="Calibri" w:cs="Calibri"/>
+          <w:lang w:val="en-US" w:eastAsia="en-AU"/>
+        </w:rPr>
+        <w:t>doing so</w:t>
+      </w:r>
+      <w:r>
+        <w:rPr>
+          <w:rFonts w:ascii="Calibri" w:eastAsia="Times New Roman" w:hAnsi="Calibri" w:cs="Calibri"/>
+          <w:lang w:val="en-US" w:eastAsia="en-AU"/>
+        </w:rPr>
+        <w:t>.</w:t>
+      </w:r>
     </w:p>
     <w:p>
       <w:pPr>
@@ -1933,8 +1996,6 @@
           <w:lang w:val="en-US" w:eastAsia="en-AU"/>
         </w:rPr>
       </w:pPr>
-      <w:bookmarkStart w:id="0" w:name="_GoBack"/>
-      <w:bookmarkEnd w:id="0"/>
       <w:r>
         <w:rPr>
           <w:rFonts w:ascii="Calibri" w:eastAsia="Times New Roman" w:hAnsi="Calibri" w:cs="Calibri"/>
@@ -2563,6 +2624,8 @@
           <w:lang w:val="en-US" w:eastAsia="en-AU"/>
         </w:rPr>
       </w:pPr>
+      <w:bookmarkStart w:id="0" w:name="_GoBack"/>
+      <w:bookmarkEnd w:id="0"/>
     </w:p>
     <w:p>
       <w:pPr>
@@ -2756,7 +2819,7 @@
     <w:sectPr>
       <w:type w:val="continuous"/>
       <w:pgSz w:w="11906" w:h="16838"/>
-      <w:pgMar w:top="1080" w:right="1196" w:bottom="810" w:left="540" w:header="720" w:footer="720" w:gutter="0"/>
+      <w:pgMar w:top="1080" w:right="1196" w:bottom="540" w:left="540" w:header="720" w:footer="720" w:gutter="0"/>
       <w:cols w:space="270"/>
       <w:docGrid w:linePitch="360"/>
     </w:sectPr>
@@ -4618,4 +4681,16 @@
     </a:ext>
   </a:extLst>
 </a:theme>
+</file>
+
+<file path=customXml/item1.xml><?xml version="1.0" encoding="utf-8"?>
+<b:Sources xmlns:b="http://schemas.openxmlformats.org/officeDocument/2006/bibliography" xmlns="http://schemas.openxmlformats.org/officeDocument/2006/bibliography" SelectedStyle="\APASixthEditionOfficeOnline.xsl" StyleName="APA" Version="6"/>
+</file>
+
+<file path=customXml/itemProps1.xml><?xml version="1.0" encoding="utf-8"?>
+<ds:datastoreItem xmlns:ds="http://schemas.openxmlformats.org/officeDocument/2006/customXml" ds:itemID="{5574FFEE-B0B6-4364-BC12-9C51E649AC6A}">
+  <ds:schemaRefs>
+    <ds:schemaRef ds:uri="http://schemas.openxmlformats.org/officeDocument/2006/bibliography"/>
+  </ds:schemaRefs>
+</ds:datastoreItem>
 </file>
</xml_diff>

<commit_message>
Updated Technical D a tiny bit and updated script
</commit_message>
<xml_diff>
--- a/Documents/Minions_Technical_Document_RobotMakers.docx
+++ b/Documents/Minions_Technical_Document_RobotMakers.docx
@@ -502,7 +502,23 @@
           <w:rFonts w:ascii="Calibri" w:eastAsia="Times New Roman" w:hAnsi="Calibri" w:cs="Calibri"/>
           <w:lang w:val="en-US" w:eastAsia="en-AU"/>
         </w:rPr>
-        <w:t>Furthermore, while the robot is moving, the controller is constantly checking the ultrasonic sensor to see if there is anything in front of the robot (such as a human), if there is, it will wait until the object is going before continuing forward (or turning).</w:t>
+        <w:t>Furthermore, while the robot is moving, the controller is constantly checking the ultrasonic sensor to see if there is anything in front of the robot (such as a human</w:t>
+      </w:r>
+      <w:r>
+        <w:rPr>
+          <w:rFonts w:ascii="Calibri" w:eastAsia="Times New Roman" w:hAnsi="Calibri" w:cs="Calibri"/>
+          <w:lang w:val="en-US" w:eastAsia="en-AU"/>
+        </w:rPr>
+        <w:t xml:space="preserve"> or a minion</w:t>
+      </w:r>
+      <w:bookmarkStart w:id="0" w:name="_GoBack"/>
+      <w:bookmarkEnd w:id="0"/>
+      <w:r>
+        <w:rPr>
+          <w:rFonts w:ascii="Calibri" w:eastAsia="Times New Roman" w:hAnsi="Calibri" w:cs="Calibri"/>
+          <w:lang w:val="en-US" w:eastAsia="en-AU"/>
+        </w:rPr>
+        <w:t>), if there is, it will wait until the object is going before continuing forward (or turning).</w:t>
       </w:r>
       <w:r>
         <w:rPr>
@@ -2624,8 +2640,6 @@
           <w:lang w:val="en-US" w:eastAsia="en-AU"/>
         </w:rPr>
       </w:pPr>
-      <w:bookmarkStart w:id="0" w:name="_GoBack"/>
-      <w:bookmarkEnd w:id="0"/>
     </w:p>
     <w:p>
       <w:pPr>
@@ -4688,7 +4702,7 @@
 </file>
 
 <file path=customXml/itemProps1.xml><?xml version="1.0" encoding="utf-8"?>
-<ds:datastoreItem xmlns:ds="http://schemas.openxmlformats.org/officeDocument/2006/customXml" ds:itemID="{5574FFEE-B0B6-4364-BC12-9C51E649AC6A}">
+<ds:datastoreItem xmlns:ds="http://schemas.openxmlformats.org/officeDocument/2006/customXml" ds:itemID="{89DB21EB-594C-46E1-8EDF-165CCC977906}">
   <ds:schemaRefs>
     <ds:schemaRef ds:uri="http://schemas.openxmlformats.org/officeDocument/2006/bibliography"/>
   </ds:schemaRefs>

</xml_diff>